<commit_message>
Final commit for lab 5.
</commit_message>
<xml_diff>
--- a/Lab 5/Lab 5 Notes.docx
+++ b/Lab 5/Lab 5 Notes.docx
@@ -3,13 +3,67 @@
 <w:document xmlns:wpc="http://schemas.microsoft.com/office/word/2010/wordprocessingCanvas" xmlns:mc="http://schemas.openxmlformats.org/markup-compatibility/2006" xmlns:o="urn:schemas-microsoft-com:office:office" xmlns:r="http://schemas.openxmlformats.org/officeDocument/2006/relationships" xmlns:m="http://schemas.openxmlformats.org/officeDocument/2006/math" xmlns:v="urn:schemas-microsoft-com:vml" xmlns:wp14="http://schemas.microsoft.com/office/word/2010/wordprocessingDrawing" xmlns:wp="http://schemas.openxmlformats.org/drawingml/2006/wordprocessingDrawing" xmlns:w10="urn:schemas-microsoft-com:office:word" xmlns:w="http://schemas.openxmlformats.org/wordprocessingml/2006/main" xmlns:w14="http://schemas.microsoft.com/office/word/2010/wordml" xmlns:wpg="http://schemas.microsoft.com/office/word/2010/wordprocessingGroup" xmlns:wpi="http://schemas.microsoft.com/office/word/2010/wordprocessingInk" xmlns:wne="http://schemas.microsoft.com/office/word/2006/wordml" xmlns:wps="http://schemas.microsoft.com/office/word/2010/wordprocessingShape" mc:Ignorable="w14 wp14">
   <w:body>
     <w:p>
-      <w:r>
-        <w:t>1.1</w:t>
+      <w:pPr>
+        <w:pStyle w:val="Heading1"/>
+      </w:pPr>
+      <w:r>
+        <w:t>Lab 5 Notes</w:t>
       </w:r>
     </w:p>
     <w:p>
       <w:r>
+        <w:t xml:space="preserve">Edward </w:t>
+      </w:r>
+      <w:proofErr w:type="spellStart"/>
+      <w:r>
+        <w:t>Venator</w:t>
+      </w:r>
+      <w:proofErr w:type="spellEnd"/>
+      <w:r>
+        <w:t xml:space="preserve"> and Chris Dickey</w:t>
+      </w:r>
+    </w:p>
+    <w:p>
+      <w:pPr>
+        <w:pStyle w:val="Heading2"/>
+      </w:pPr>
+      <w:r>
+        <w:t>1.1</w:t>
+      </w:r>
+    </w:p>
+    <w:p>
+      <w:r>
         <w:t xml:space="preserve">a) </w:t>
+      </w:r>
+      <w:proofErr w:type="gramStart"/>
+      <w:r>
+        <w:t>x1</w:t>
+      </w:r>
+      <w:proofErr w:type="gramEnd"/>
+      <w:r>
+        <w:t xml:space="preserve"> resistance = </w:t>
+      </w:r>
+      <w:r>
+        <w:t>negligible (&lt;.1</w:t>
+      </w:r>
+      <w:r>
+        <w:rPr>
+          <w:rFonts w:cstheme="minorHAnsi"/>
+        </w:rPr>
+        <w:t>Ω</w:t>
+      </w:r>
+      <w:r>
+        <w:t>)</w:t>
+      </w:r>
+      <w:r>
+        <w:br/>
+        <w:t>x100 resistance = 3.61</w:t>
+      </w:r>
+      <w:r>
+        <w:rPr>
+          <w:rFonts w:cstheme="minorHAnsi"/>
+        </w:rPr>
+        <w:t>Ω</w:t>
       </w:r>
     </w:p>
     <w:p>
@@ -1871,6 +1925,9 @@
       </w:r>
     </w:p>
     <w:p>
+      <w:pPr>
+        <w:pStyle w:val="Heading2"/>
+      </w:pPr>
       <w:r>
         <w:lastRenderedPageBreak/>
         <w:t>1.2</w:t>
@@ -2180,54 +2237,59 @@
       </w:r>
     </w:p>
     <w:p>
+      <w:pPr>
+        <w:pStyle w:val="Heading2"/>
+      </w:pPr>
       <w:r>
         <w:lastRenderedPageBreak/>
         <w:t>2.1</w:t>
+      </w:r>
+    </w:p>
+    <w:p>
+      <w:r>
+        <w:t>CMRR = 59.6dB</w:t>
+      </w:r>
+    </w:p>
+    <w:p>
+      <w:r>
+        <w:t>CMRR could be less than spec’d because the two input resistors are not equal, which might cause a higher gain on the non-inverting input than the inverting input.</w:t>
+      </w:r>
+    </w:p>
+    <w:p>
+      <w:pPr>
+        <w:pStyle w:val="Heading2"/>
+      </w:pPr>
+      <w:r>
+        <w:t>2.2</w:t>
+      </w:r>
+    </w:p>
+    <w:p>
+      <w:pPr>
+        <w:pStyle w:val="Heading2"/>
+      </w:pPr>
+      <w:r>
+        <w:t>2.3</w:t>
+      </w:r>
+    </w:p>
+    <w:p>
+      <w:pPr>
+        <w:pStyle w:val="Heading2"/>
+      </w:pPr>
+      <w:r>
+        <w:t>2.4</w:t>
+      </w:r>
+    </w:p>
+    <w:p>
+      <w:r>
+        <w:t>PNP output transistors allow this amp’s output to drop all the way to the lower rails.</w:t>
       </w:r>
       <w:bookmarkStart w:id="0" w:name="_GoBack"/>
       <w:bookmarkEnd w:id="0"/>
     </w:p>
     <w:p>
-      <w:r>
-        <w:t>CMRR = 59.6dB</w:t>
-      </w:r>
-    </w:p>
-    <w:p>
-      <w:r>
-        <w:t>CMRR could be less than spec’d because the two input resistors are not equal, which might cause a higher gain on the non-inverting input than the inverting input.</w:t>
-      </w:r>
-    </w:p>
-    <w:p>
-      <w:r>
-        <w:t>2.2</w:t>
-      </w:r>
-    </w:p>
-    <w:p>
-      <w:r>
-        <w:t>TO DO</w:t>
-      </w:r>
-    </w:p>
-    <w:p>
-      <w:r>
-        <w:t>2.3</w:t>
-      </w:r>
-    </w:p>
-    <w:p>
-      <w:r>
-        <w:t>TO DO</w:t>
-      </w:r>
-    </w:p>
-    <w:p>
-      <w:r>
-        <w:t>2.4</w:t>
-      </w:r>
-    </w:p>
-    <w:p>
-      <w:r>
-        <w:t>TO DO</w:t>
-      </w:r>
-    </w:p>
-    <w:p>
+      <w:pPr>
+        <w:pStyle w:val="Heading2"/>
+      </w:pPr>
       <w:r>
         <w:t>2.5</w:t>
       </w:r>
@@ -2298,7 +2360,6 @@
       </w:r>
       <w:r>
         <w:rPr>
-          <w:rStyle w:val="Normal"/>
           <w:rFonts w:ascii="Times New Roman" w:eastAsia="Times New Roman" w:hAnsi="Times New Roman" w:cs="Times New Roman"/>
           <w:snapToGrid w:val="0"/>
           <w:color w:val="000000"/>
@@ -2384,7 +2445,7 @@
     </w:p>
     <w:p>
       <w:pPr>
-        <w:pStyle w:val="NoSpacing"/>
+        <w:pStyle w:val="Heading2"/>
       </w:pPr>
       <w:r>
         <w:lastRenderedPageBreak/>
@@ -2559,7 +2620,7 @@
     </w:p>
     <w:p>
       <w:pPr>
-        <w:pStyle w:val="NoSpacing"/>
+        <w:pStyle w:val="Heading2"/>
       </w:pPr>
       <w:r>
         <w:t>3.2</w:t>
@@ -2625,10 +2686,16 @@
       </w:r>
     </w:p>
     <w:p>
+      <w:r>
+        <w:br w:type="page"/>
+      </w:r>
+    </w:p>
+    <w:p>
       <w:pPr>
-        <w:pStyle w:val="NoSpacing"/>
+        <w:pStyle w:val="Heading2"/>
       </w:pPr>
       <w:r>
+        <w:lastRenderedPageBreak/>
         <w:t>3.3</w:t>
       </w:r>
     </w:p>
@@ -2641,9 +2708,8 @@
         <w:rPr>
           <w:noProof/>
         </w:rPr>
-        <w:lastRenderedPageBreak/>
         <w:drawing>
-          <wp:inline distT="0" distB="0" distL="0" distR="0">
+          <wp:inline distT="0" distB="0" distL="0" distR="0" wp14:anchorId="5E97553B" wp14:editId="6EAD9D96">
             <wp:extent cx="2743200" cy="2057400"/>
             <wp:effectExtent l="0" t="0" r="0" b="0"/>
             <wp:docPr id="4" name="Picture 4" descr="C:\Users\Ed\Documents\EECS 371\Lab 5\Captures\Part 3\3.3 Comparator with Hysteresis and Noise.png"/>
@@ -2696,7 +2762,7 @@
           <w:noProof/>
         </w:rPr>
         <w:drawing>
-          <wp:inline distT="0" distB="0" distL="0" distR="0">
+          <wp:inline distT="0" distB="0" distL="0" distR="0" wp14:anchorId="15836594" wp14:editId="6CDC8966">
             <wp:extent cx="2743200" cy="2056374"/>
             <wp:effectExtent l="0" t="0" r="0" b="1270"/>
             <wp:docPr id="5" name="Picture 5" descr="C:\Users\Ed\Documents\EECS 371\Lab 5\Captures\Part 3\3.3 Comparator with Hysteresis.png"/>
@@ -3152,6 +3218,53 @@
     <w:name w:val="Normal"/>
     <w:qFormat/>
   </w:style>
+  <w:style w:type="paragraph" w:styleId="Heading1">
+    <w:name w:val="heading 1"/>
+    <w:basedOn w:val="Normal"/>
+    <w:next w:val="Normal"/>
+    <w:link w:val="Heading1Char"/>
+    <w:uiPriority w:val="9"/>
+    <w:qFormat/>
+    <w:rsid w:val="00B71B5C"/>
+    <w:pPr>
+      <w:keepNext/>
+      <w:keepLines/>
+      <w:spacing w:before="480" w:after="0"/>
+      <w:outlineLvl w:val="0"/>
+    </w:pPr>
+    <w:rPr>
+      <w:rFonts w:asciiTheme="majorHAnsi" w:eastAsiaTheme="majorEastAsia" w:hAnsiTheme="majorHAnsi" w:cstheme="majorBidi"/>
+      <w:b/>
+      <w:bCs/>
+      <w:color w:val="365F91" w:themeColor="accent1" w:themeShade="BF"/>
+      <w:sz w:val="28"/>
+      <w:szCs w:val="28"/>
+    </w:rPr>
+  </w:style>
+  <w:style w:type="paragraph" w:styleId="Heading2">
+    <w:name w:val="heading 2"/>
+    <w:basedOn w:val="Normal"/>
+    <w:next w:val="Normal"/>
+    <w:link w:val="Heading2Char"/>
+    <w:uiPriority w:val="9"/>
+    <w:unhideWhenUsed/>
+    <w:qFormat/>
+    <w:rsid w:val="00B71B5C"/>
+    <w:pPr>
+      <w:keepNext/>
+      <w:keepLines/>
+      <w:spacing w:before="200" w:after="0"/>
+      <w:outlineLvl w:val="1"/>
+    </w:pPr>
+    <w:rPr>
+      <w:rFonts w:asciiTheme="majorHAnsi" w:eastAsiaTheme="majorEastAsia" w:hAnsiTheme="majorHAnsi" w:cstheme="majorBidi"/>
+      <w:b/>
+      <w:bCs/>
+      <w:color w:val="4F81BD" w:themeColor="accent1"/>
+      <w:sz w:val="26"/>
+      <w:szCs w:val="26"/>
+    </w:rPr>
+  </w:style>
   <w:style w:type="character" w:default="1" w:styleId="DefaultParagraphFont">
     <w:name w:val="Default Paragraph Font"/>
     <w:uiPriority w:val="1"/>
@@ -3254,6 +3367,36 @@
       <w:ind w:left="720"/>
       <w:contextualSpacing/>
     </w:pPr>
+  </w:style>
+  <w:style w:type="character" w:customStyle="1" w:styleId="Heading1Char">
+    <w:name w:val="Heading 1 Char"/>
+    <w:basedOn w:val="DefaultParagraphFont"/>
+    <w:link w:val="Heading1"/>
+    <w:uiPriority w:val="9"/>
+    <w:rsid w:val="00B71B5C"/>
+    <w:rPr>
+      <w:rFonts w:asciiTheme="majorHAnsi" w:eastAsiaTheme="majorEastAsia" w:hAnsiTheme="majorHAnsi" w:cstheme="majorBidi"/>
+      <w:b/>
+      <w:bCs/>
+      <w:color w:val="365F91" w:themeColor="accent1" w:themeShade="BF"/>
+      <w:sz w:val="28"/>
+      <w:szCs w:val="28"/>
+    </w:rPr>
+  </w:style>
+  <w:style w:type="character" w:customStyle="1" w:styleId="Heading2Char">
+    <w:name w:val="Heading 2 Char"/>
+    <w:basedOn w:val="DefaultParagraphFont"/>
+    <w:link w:val="Heading2"/>
+    <w:uiPriority w:val="9"/>
+    <w:rsid w:val="00B71B5C"/>
+    <w:rPr>
+      <w:rFonts w:asciiTheme="majorHAnsi" w:eastAsiaTheme="majorEastAsia" w:hAnsiTheme="majorHAnsi" w:cstheme="majorBidi"/>
+      <w:b/>
+      <w:bCs/>
+      <w:color w:val="4F81BD" w:themeColor="accent1"/>
+      <w:sz w:val="26"/>
+      <w:szCs w:val="26"/>
+    </w:rPr>
   </w:style>
 </w:styles>
 </file>
@@ -3418,6 +3561,53 @@
     <w:name w:val="Normal"/>
     <w:qFormat/>
   </w:style>
+  <w:style w:type="paragraph" w:styleId="Heading1">
+    <w:name w:val="heading 1"/>
+    <w:basedOn w:val="Normal"/>
+    <w:next w:val="Normal"/>
+    <w:link w:val="Heading1Char"/>
+    <w:uiPriority w:val="9"/>
+    <w:qFormat/>
+    <w:rsid w:val="00B71B5C"/>
+    <w:pPr>
+      <w:keepNext/>
+      <w:keepLines/>
+      <w:spacing w:before="480" w:after="0"/>
+      <w:outlineLvl w:val="0"/>
+    </w:pPr>
+    <w:rPr>
+      <w:rFonts w:asciiTheme="majorHAnsi" w:eastAsiaTheme="majorEastAsia" w:hAnsiTheme="majorHAnsi" w:cstheme="majorBidi"/>
+      <w:b/>
+      <w:bCs/>
+      <w:color w:val="365F91" w:themeColor="accent1" w:themeShade="BF"/>
+      <w:sz w:val="28"/>
+      <w:szCs w:val="28"/>
+    </w:rPr>
+  </w:style>
+  <w:style w:type="paragraph" w:styleId="Heading2">
+    <w:name w:val="heading 2"/>
+    <w:basedOn w:val="Normal"/>
+    <w:next w:val="Normal"/>
+    <w:link w:val="Heading2Char"/>
+    <w:uiPriority w:val="9"/>
+    <w:unhideWhenUsed/>
+    <w:qFormat/>
+    <w:rsid w:val="00B71B5C"/>
+    <w:pPr>
+      <w:keepNext/>
+      <w:keepLines/>
+      <w:spacing w:before="200" w:after="0"/>
+      <w:outlineLvl w:val="1"/>
+    </w:pPr>
+    <w:rPr>
+      <w:rFonts w:asciiTheme="majorHAnsi" w:eastAsiaTheme="majorEastAsia" w:hAnsiTheme="majorHAnsi" w:cstheme="majorBidi"/>
+      <w:b/>
+      <w:bCs/>
+      <w:color w:val="4F81BD" w:themeColor="accent1"/>
+      <w:sz w:val="26"/>
+      <w:szCs w:val="26"/>
+    </w:rPr>
+  </w:style>
   <w:style w:type="character" w:default="1" w:styleId="DefaultParagraphFont">
     <w:name w:val="Default Paragraph Font"/>
     <w:uiPriority w:val="1"/>
@@ -3521,6 +3711,36 @@
       <w:contextualSpacing/>
     </w:pPr>
   </w:style>
+  <w:style w:type="character" w:customStyle="1" w:styleId="Heading1Char">
+    <w:name w:val="Heading 1 Char"/>
+    <w:basedOn w:val="DefaultParagraphFont"/>
+    <w:link w:val="Heading1"/>
+    <w:uiPriority w:val="9"/>
+    <w:rsid w:val="00B71B5C"/>
+    <w:rPr>
+      <w:rFonts w:asciiTheme="majorHAnsi" w:eastAsiaTheme="majorEastAsia" w:hAnsiTheme="majorHAnsi" w:cstheme="majorBidi"/>
+      <w:b/>
+      <w:bCs/>
+      <w:color w:val="365F91" w:themeColor="accent1" w:themeShade="BF"/>
+      <w:sz w:val="28"/>
+      <w:szCs w:val="28"/>
+    </w:rPr>
+  </w:style>
+  <w:style w:type="character" w:customStyle="1" w:styleId="Heading2Char">
+    <w:name w:val="Heading 2 Char"/>
+    <w:basedOn w:val="DefaultParagraphFont"/>
+    <w:link w:val="Heading2"/>
+    <w:uiPriority w:val="9"/>
+    <w:rsid w:val="00B71B5C"/>
+    <w:rPr>
+      <w:rFonts w:asciiTheme="majorHAnsi" w:eastAsiaTheme="majorEastAsia" w:hAnsiTheme="majorHAnsi" w:cstheme="majorBidi"/>
+      <w:b/>
+      <w:bCs/>
+      <w:color w:val="4F81BD" w:themeColor="accent1"/>
+      <w:sz w:val="26"/>
+      <w:szCs w:val="26"/>
+    </w:rPr>
+  </w:style>
 </w:styles>
 </file>
 
@@ -3648,11 +3868,11 @@
           <c:showPercent val="0"/>
           <c:showBubbleSize val="0"/>
         </c:dLbls>
-        <c:axId val="223152768"/>
-        <c:axId val="223159040"/>
+        <c:axId val="154430464"/>
+        <c:axId val="154567808"/>
       </c:scatterChart>
       <c:valAx>
-        <c:axId val="223152768"/>
+        <c:axId val="154430464"/>
         <c:scaling>
           <c:orientation val="minMax"/>
         </c:scaling>
@@ -3680,12 +3900,12 @@
         <c:majorTickMark val="none"/>
         <c:minorTickMark val="none"/>
         <c:tickLblPos val="nextTo"/>
-        <c:crossAx val="223159040"/>
+        <c:crossAx val="154567808"/>
         <c:crosses val="autoZero"/>
         <c:crossBetween val="midCat"/>
       </c:valAx>
       <c:valAx>
-        <c:axId val="223159040"/>
+        <c:axId val="154567808"/>
         <c:scaling>
           <c:orientation val="minMax"/>
         </c:scaling>
@@ -3714,7 +3934,7 @@
         <c:majorTickMark val="none"/>
         <c:minorTickMark val="none"/>
         <c:tickLblPos val="nextTo"/>
-        <c:crossAx val="223152768"/>
+        <c:crossAx val="154430464"/>
         <c:crosses val="autoZero"/>
         <c:crossBetween val="midCat"/>
       </c:valAx>
@@ -3857,11 +4077,11 @@
           <c:showPercent val="0"/>
           <c:showBubbleSize val="0"/>
         </c:dLbls>
-        <c:axId val="223196288"/>
-        <c:axId val="223198208"/>
+        <c:axId val="154584576"/>
+        <c:axId val="154586496"/>
       </c:scatterChart>
       <c:valAx>
-        <c:axId val="223196288"/>
+        <c:axId val="154584576"/>
         <c:scaling>
           <c:orientation val="minMax"/>
         </c:scaling>
@@ -3889,12 +4109,12 @@
         <c:majorTickMark val="none"/>
         <c:minorTickMark val="none"/>
         <c:tickLblPos val="nextTo"/>
-        <c:crossAx val="223198208"/>
+        <c:crossAx val="154586496"/>
         <c:crosses val="autoZero"/>
         <c:crossBetween val="midCat"/>
       </c:valAx>
       <c:valAx>
-        <c:axId val="223198208"/>
+        <c:axId val="154586496"/>
         <c:scaling>
           <c:orientation val="minMax"/>
         </c:scaling>
@@ -3928,7 +4148,7 @@
         <c:majorTickMark val="none"/>
         <c:minorTickMark val="none"/>
         <c:tickLblPos val="nextTo"/>
-        <c:crossAx val="223196288"/>
+        <c:crossAx val="154584576"/>
         <c:crosses val="autoZero"/>
         <c:crossBetween val="midCat"/>
       </c:valAx>
@@ -4111,11 +4331,11 @@
           <c:showPercent val="0"/>
           <c:showBubbleSize val="0"/>
         </c:dLbls>
-        <c:axId val="223210880"/>
-        <c:axId val="223217536"/>
+        <c:axId val="154599424"/>
+        <c:axId val="154601728"/>
       </c:scatterChart>
       <c:valAx>
-        <c:axId val="223210880"/>
+        <c:axId val="154599424"/>
         <c:scaling>
           <c:logBase val="10"/>
           <c:orientation val="minMax"/>
@@ -4145,7 +4365,7 @@
         <c:majorTickMark val="none"/>
         <c:minorTickMark val="none"/>
         <c:tickLblPos val="nextTo"/>
-        <c:crossAx val="223217536"/>
+        <c:crossAx val="154601728"/>
         <c:crosses val="autoZero"/>
         <c:crossBetween val="midCat"/>
         <c:dispUnits>
@@ -4153,7 +4373,7 @@
         </c:dispUnits>
       </c:valAx>
       <c:valAx>
-        <c:axId val="223217536"/>
+        <c:axId val="154601728"/>
         <c:scaling>
           <c:orientation val="minMax"/>
         </c:scaling>
@@ -4182,7 +4402,7 @@
         <c:majorTickMark val="none"/>
         <c:minorTickMark val="none"/>
         <c:tickLblPos val="nextTo"/>
-        <c:crossAx val="223210880"/>
+        <c:crossAx val="154599424"/>
         <c:crosses val="autoZero"/>
         <c:crossBetween val="midCat"/>
       </c:valAx>
@@ -4389,11 +4609,11 @@
           <c:showPercent val="0"/>
           <c:showBubbleSize val="0"/>
         </c:dLbls>
-        <c:axId val="223226112"/>
-        <c:axId val="223236864"/>
+        <c:axId val="154634880"/>
+        <c:axId val="154649728"/>
       </c:scatterChart>
       <c:valAx>
-        <c:axId val="223226112"/>
+        <c:axId val="154634880"/>
         <c:scaling>
           <c:logBase val="10"/>
           <c:orientation val="minMax"/>
@@ -4428,7 +4648,7 @@
         <c:majorTickMark val="none"/>
         <c:minorTickMark val="none"/>
         <c:tickLblPos val="nextTo"/>
-        <c:crossAx val="223236864"/>
+        <c:crossAx val="154649728"/>
         <c:crosses val="autoZero"/>
         <c:crossBetween val="midCat"/>
         <c:dispUnits>
@@ -4436,7 +4656,7 @@
         </c:dispUnits>
       </c:valAx>
       <c:valAx>
-        <c:axId val="223236864"/>
+        <c:axId val="154649728"/>
         <c:scaling>
           <c:orientation val="minMax"/>
         </c:scaling>
@@ -4470,7 +4690,7 @@
         <c:majorTickMark val="none"/>
         <c:minorTickMark val="none"/>
         <c:tickLblPos val="nextTo"/>
-        <c:crossAx val="223226112"/>
+        <c:crossAx val="154634880"/>
         <c:crosses val="autoZero"/>
         <c:crossBetween val="midCat"/>
       </c:valAx>

</xml_diff>